<commit_message>
Added tabbars to activity types and streamlined them
- Tabbar not on draggable.lua yet because there is no room! I have to
move things around...
</commit_message>
<xml_diff>
--- a/TP game To Do's.docx
+++ b/TP game To Do's.docx
@@ -20,35 +20,66 @@
       <w:pPr>
         <w:ind w:left="720"/>
       </w:pPr>
-      <w:r>
-        <w:t>Make tab bar on map scene using tab bar widget</w:t>
+      <w:proofErr w:type="spellStart"/>
+      <w:r>
+        <w:t>Tabbar</w:t>
+      </w:r>
+      <w:proofErr w:type="spellEnd"/>
+      <w:r>
+        <w:t xml:space="preserve"> on </w:t>
+      </w:r>
+      <w:proofErr w:type="spellStart"/>
+      <w:r>
+        <w:t>draggable</w:t>
+      </w:r>
+      <w:proofErr w:type="spellEnd"/>
+      <w:r>
+        <w:t xml:space="preserve"> question/activity</w:t>
       </w:r>
     </w:p>
     <w:p>
       <w:pPr>
         <w:ind w:left="720"/>
       </w:pPr>
-      <w:r>
-        <w:t>Define card game</w:t>
-      </w:r>
-    </w:p>
-    <w:p>
-      <w:pPr>
-        <w:ind w:left="720"/>
-      </w:pPr>
-      <w:r>
-        <w:t>Tabbar on every question/activity</w:t>
-      </w:r>
-    </w:p>
-    <w:p>
-      <w:pPr>
-        <w:ind w:left="720"/>
-      </w:pPr>
-      <w:r>
-        <w:t>Activities need to be streamlined</w:t>
+      <w:proofErr w:type="spellStart"/>
+      <w:r>
+        <w:t>Draggable</w:t>
+      </w:r>
+      <w:proofErr w:type="spellEnd"/>
+      <w:r>
+        <w:t xml:space="preserve"> a</w:t>
+      </w:r>
+      <w:r>
+        <w:t>ctivity</w:t>
+      </w:r>
+      <w:r>
+        <w:t xml:space="preserve"> need</w:t>
+      </w:r>
+      <w:r>
+        <w:t>s</w:t>
+      </w:r>
+      <w:r>
+        <w:t xml:space="preserve"> to be streamlined</w:t>
+      </w:r>
+      <w:r>
+        <w:t xml:space="preserve"> (all </w:t>
+      </w:r>
+      <w:r>
+        <w:t xml:space="preserve">activities </w:t>
       </w:r>
       <w:bookmarkStart w:id="0" w:name="_GoBack"/>
       <w:bookmarkEnd w:id="0"/>
+      <w:r>
+        <w:t>should look the same)</w:t>
+      </w:r>
+    </w:p>
+    <w:p>
+      <w:pPr>
+        <w:ind w:left="720"/>
+      </w:pPr>
+      <w:r>
+        <w:t>Define card game</w:t>
+      </w:r>
     </w:p>
     <w:p>
       <w:pPr>
@@ -112,8 +143,13 @@
       <w:pPr>
         <w:ind w:left="720"/>
       </w:pPr>
-      <w:r>
-        <w:t xml:space="preserve">Ansca needs to do this - </w:t>
+      <w:proofErr w:type="spellStart"/>
+      <w:r>
+        <w:t>Ansca</w:t>
+      </w:r>
+      <w:proofErr w:type="spellEnd"/>
+      <w:r>
+        <w:t xml:space="preserve"> needs to do this - </w:t>
       </w:r>
       <w:r>
         <w:t>Work out bugs with masking cards</w:t>
@@ -123,8 +159,16 @@
       <w:pPr>
         <w:ind w:left="720"/>
       </w:pPr>
-      <w:r>
-        <w:t xml:space="preserve">Anneke needs to get me the map - </w:t>
+      <w:proofErr w:type="spellStart"/>
+      <w:r>
+        <w:t>Anneke</w:t>
+      </w:r>
+      <w:proofErr w:type="spellEnd"/>
+      <w:r>
+        <w:t>/Blake</w:t>
+      </w:r>
+      <w:r>
+        <w:t xml:space="preserve"> needs to get me the map - </w:t>
       </w:r>
       <w:r>
         <w:t>Make array of coordinates</w:t>
@@ -134,6 +178,8 @@
       </w:r>
     </w:p>
     <w:p/>
+    <w:p/>
+    <w:p/>
     <w:p>
       <w:r>
         <w:t>To put on the Card:</w:t>
@@ -147,6 +193,7 @@
           <w:szCs w:val="20"/>
         </w:rPr>
       </w:pPr>
+      <w:proofErr w:type="gramStart"/>
       <w:r>
         <w:rPr>
           <w:rFonts w:ascii="Times" w:eastAsia="Times New Roman" w:hAnsi="Times" w:cs="Times New Roman"/>
@@ -155,15 +202,17 @@
         </w:rPr>
         <w:t>weight</w:t>
       </w:r>
-    </w:p>
-    <w:p>
-      <w:pPr>
-        <w:rPr>
-          <w:rFonts w:ascii="Times" w:eastAsia="Times New Roman" w:hAnsi="Times" w:cs="Times New Roman"/>
-          <w:sz w:val="20"/>
-          <w:szCs w:val="20"/>
-        </w:rPr>
-      </w:pPr>
+      <w:proofErr w:type="gramEnd"/>
+    </w:p>
+    <w:p>
+      <w:pPr>
+        <w:rPr>
+          <w:rFonts w:ascii="Times" w:eastAsia="Times New Roman" w:hAnsi="Times" w:cs="Times New Roman"/>
+          <w:sz w:val="20"/>
+          <w:szCs w:val="20"/>
+        </w:rPr>
+      </w:pPr>
+      <w:proofErr w:type="gramStart"/>
       <w:r>
         <w:rPr>
           <w:rFonts w:ascii="Times" w:eastAsia="Times New Roman" w:hAnsi="Times" w:cs="Times New Roman"/>
@@ -172,15 +221,17 @@
         </w:rPr>
         <w:t>diet</w:t>
       </w:r>
-    </w:p>
-    <w:p>
-      <w:pPr>
-        <w:rPr>
-          <w:rFonts w:ascii="Times" w:eastAsia="Times New Roman" w:hAnsi="Times" w:cs="Times New Roman"/>
-          <w:sz w:val="20"/>
-          <w:szCs w:val="20"/>
-        </w:rPr>
-      </w:pPr>
+      <w:proofErr w:type="gramEnd"/>
+    </w:p>
+    <w:p>
+      <w:pPr>
+        <w:rPr>
+          <w:rFonts w:ascii="Times" w:eastAsia="Times New Roman" w:hAnsi="Times" w:cs="Times New Roman"/>
+          <w:sz w:val="20"/>
+          <w:szCs w:val="20"/>
+        </w:rPr>
+      </w:pPr>
+      <w:proofErr w:type="gramStart"/>
       <w:r>
         <w:rPr>
           <w:rFonts w:ascii="Times" w:eastAsia="Times New Roman" w:hAnsi="Times" w:cs="Times New Roman"/>
@@ -189,6 +240,7 @@
         </w:rPr>
         <w:t>era</w:t>
       </w:r>
+      <w:proofErr w:type="gramEnd"/>
     </w:p>
     <w:p>
       <w:r>
@@ -219,6 +271,7 @@
           <w:szCs w:val="20"/>
         </w:rPr>
       </w:pPr>
+      <w:proofErr w:type="gramStart"/>
       <w:r>
         <w:rPr>
           <w:rFonts w:ascii="Times" w:eastAsia="Times New Roman" w:hAnsi="Symbol" w:cs="Times New Roman"/>
@@ -235,15 +288,17 @@
         </w:rPr>
         <w:t xml:space="preserve">  weight</w:t>
       </w:r>
-    </w:p>
-    <w:p>
-      <w:pPr>
-        <w:rPr>
-          <w:rFonts w:ascii="Times" w:eastAsia="Times New Roman" w:hAnsi="Times" w:cs="Times New Roman"/>
-          <w:sz w:val="20"/>
-          <w:szCs w:val="20"/>
-        </w:rPr>
-      </w:pPr>
+      <w:proofErr w:type="gramEnd"/>
+    </w:p>
+    <w:p>
+      <w:pPr>
+        <w:rPr>
+          <w:rFonts w:ascii="Times" w:eastAsia="Times New Roman" w:hAnsi="Times" w:cs="Times New Roman"/>
+          <w:sz w:val="20"/>
+          <w:szCs w:val="20"/>
+        </w:rPr>
+      </w:pPr>
+      <w:proofErr w:type="gramStart"/>
       <w:r>
         <w:rPr>
           <w:rFonts w:ascii="Times" w:eastAsia="Times New Roman" w:hAnsi="Symbol" w:cs="Times New Roman"/>
@@ -260,15 +315,17 @@
         </w:rPr>
         <w:t xml:space="preserve">  speed</w:t>
       </w:r>
-    </w:p>
-    <w:p>
-      <w:pPr>
-        <w:rPr>
-          <w:rFonts w:ascii="Times" w:eastAsia="Times New Roman" w:hAnsi="Times" w:cs="Times New Roman"/>
-          <w:sz w:val="20"/>
-          <w:szCs w:val="20"/>
-        </w:rPr>
-      </w:pPr>
+      <w:proofErr w:type="gramEnd"/>
+    </w:p>
+    <w:p>
+      <w:pPr>
+        <w:rPr>
+          <w:rFonts w:ascii="Times" w:eastAsia="Times New Roman" w:hAnsi="Times" w:cs="Times New Roman"/>
+          <w:sz w:val="20"/>
+          <w:szCs w:val="20"/>
+        </w:rPr>
+      </w:pPr>
+      <w:proofErr w:type="gramStart"/>
       <w:r>
         <w:rPr>
           <w:rFonts w:ascii="Times" w:eastAsia="Times New Roman" w:hAnsi="Symbol" w:cs="Times New Roman"/>
@@ -285,15 +342,17 @@
         </w:rPr>
         <w:t xml:space="preserve">  diet</w:t>
       </w:r>
-    </w:p>
-    <w:p>
-      <w:pPr>
-        <w:rPr>
-          <w:rFonts w:ascii="Times" w:eastAsia="Times New Roman" w:hAnsi="Times" w:cs="Times New Roman"/>
-          <w:sz w:val="20"/>
-          <w:szCs w:val="20"/>
-        </w:rPr>
-      </w:pPr>
+      <w:proofErr w:type="gramEnd"/>
+    </w:p>
+    <w:p>
+      <w:pPr>
+        <w:rPr>
+          <w:rFonts w:ascii="Times" w:eastAsia="Times New Roman" w:hAnsi="Times" w:cs="Times New Roman"/>
+          <w:sz w:val="20"/>
+          <w:szCs w:val="20"/>
+        </w:rPr>
+      </w:pPr>
+      <w:proofErr w:type="gramStart"/>
       <w:r>
         <w:rPr>
           <w:rFonts w:ascii="Times" w:eastAsia="Times New Roman" w:hAnsi="Symbol" w:cs="Times New Roman"/>
@@ -316,25 +375,53 @@
           <w:sz w:val="20"/>
           <w:szCs w:val="20"/>
         </w:rPr>
-        <w:t xml:space="preserve">biome </w:t>
-      </w:r>
-      <w:r>
-        <w:rPr>
-          <w:rFonts w:ascii="Times" w:eastAsia="Times New Roman" w:hAnsi="Times" w:cs="Times New Roman"/>
-          <w:sz w:val="20"/>
-          <w:szCs w:val="20"/>
-        </w:rPr>
-        <w:t xml:space="preserve">the dino lived in </w:t>
-      </w:r>
-    </w:p>
-    <w:p>
-      <w:pPr>
-        <w:rPr>
-          <w:rFonts w:ascii="Times" w:eastAsia="Times New Roman" w:hAnsi="Times" w:cs="Times New Roman"/>
-          <w:sz w:val="20"/>
-          <w:szCs w:val="20"/>
-        </w:rPr>
-      </w:pPr>
+        <w:t>biome</w:t>
+      </w:r>
+      <w:proofErr w:type="gramEnd"/>
+      <w:r>
+        <w:rPr>
+          <w:rFonts w:ascii="Times" w:eastAsia="Times New Roman" w:hAnsi="Times" w:cs="Times New Roman"/>
+          <w:sz w:val="20"/>
+          <w:szCs w:val="20"/>
+        </w:rPr>
+        <w:t xml:space="preserve"> </w:t>
+      </w:r>
+      <w:r>
+        <w:rPr>
+          <w:rFonts w:ascii="Times" w:eastAsia="Times New Roman" w:hAnsi="Times" w:cs="Times New Roman"/>
+          <w:sz w:val="20"/>
+          <w:szCs w:val="20"/>
+        </w:rPr>
+        <w:t xml:space="preserve">the </w:t>
+      </w:r>
+      <w:proofErr w:type="spellStart"/>
+      <w:r>
+        <w:rPr>
+          <w:rFonts w:ascii="Times" w:eastAsia="Times New Roman" w:hAnsi="Times" w:cs="Times New Roman"/>
+          <w:sz w:val="20"/>
+          <w:szCs w:val="20"/>
+        </w:rPr>
+        <w:t>dino</w:t>
+      </w:r>
+      <w:proofErr w:type="spellEnd"/>
+      <w:r>
+        <w:rPr>
+          <w:rFonts w:ascii="Times" w:eastAsia="Times New Roman" w:hAnsi="Times" w:cs="Times New Roman"/>
+          <w:sz w:val="20"/>
+          <w:szCs w:val="20"/>
+        </w:rPr>
+        <w:t xml:space="preserve"> lived in </w:t>
+      </w:r>
+    </w:p>
+    <w:p>
+      <w:pPr>
+        <w:rPr>
+          <w:rFonts w:ascii="Times" w:eastAsia="Times New Roman" w:hAnsi="Times" w:cs="Times New Roman"/>
+          <w:sz w:val="20"/>
+          <w:szCs w:val="20"/>
+        </w:rPr>
+      </w:pPr>
+      <w:proofErr w:type="gramStart"/>
       <w:r>
         <w:rPr>
           <w:rFonts w:ascii="Times" w:eastAsia="Times New Roman" w:hAnsi="Symbol" w:cs="Times New Roman"/>
@@ -349,17 +436,45 @@
           <w:sz w:val="20"/>
           <w:szCs w:val="20"/>
         </w:rPr>
-        <w:t xml:space="preserve">  motorization (i.e., how the dino moved (e.g., flying vs. walking vs. swimming)</w:t>
-      </w:r>
-    </w:p>
-    <w:p>
-      <w:pPr>
-        <w:rPr>
-          <w:rFonts w:ascii="Times" w:eastAsia="Times New Roman" w:hAnsi="Times" w:cs="Times New Roman"/>
-          <w:sz w:val="20"/>
-          <w:szCs w:val="20"/>
-        </w:rPr>
-      </w:pPr>
+        <w:t xml:space="preserve">  motorization</w:t>
+      </w:r>
+      <w:proofErr w:type="gramEnd"/>
+      <w:r>
+        <w:rPr>
+          <w:rFonts w:ascii="Times" w:eastAsia="Times New Roman" w:hAnsi="Times" w:cs="Times New Roman"/>
+          <w:sz w:val="20"/>
+          <w:szCs w:val="20"/>
+        </w:rPr>
+        <w:t xml:space="preserve"> (i.e., how the </w:t>
+      </w:r>
+      <w:proofErr w:type="spellStart"/>
+      <w:r>
+        <w:rPr>
+          <w:rFonts w:ascii="Times" w:eastAsia="Times New Roman" w:hAnsi="Times" w:cs="Times New Roman"/>
+          <w:sz w:val="20"/>
+          <w:szCs w:val="20"/>
+        </w:rPr>
+        <w:t>dino</w:t>
+      </w:r>
+      <w:proofErr w:type="spellEnd"/>
+      <w:r>
+        <w:rPr>
+          <w:rFonts w:ascii="Times" w:eastAsia="Times New Roman" w:hAnsi="Times" w:cs="Times New Roman"/>
+          <w:sz w:val="20"/>
+          <w:szCs w:val="20"/>
+        </w:rPr>
+        <w:t xml:space="preserve"> moved (e.g., flying vs. walking vs. swimming)</w:t>
+      </w:r>
+    </w:p>
+    <w:p>
+      <w:pPr>
+        <w:rPr>
+          <w:rFonts w:ascii="Times" w:eastAsia="Times New Roman" w:hAnsi="Times" w:cs="Times New Roman"/>
+          <w:sz w:val="20"/>
+          <w:szCs w:val="20"/>
+        </w:rPr>
+      </w:pPr>
+      <w:proofErr w:type="gramStart"/>
       <w:r>
         <w:rPr>
           <w:rFonts w:ascii="Times" w:eastAsia="Times New Roman" w:hAnsi="Symbol" w:cs="Times New Roman"/>
@@ -374,17 +489,27 @@
           <w:sz w:val="20"/>
           <w:szCs w:val="20"/>
         </w:rPr>
-        <w:t xml:space="preserve">  era?</w:t>
-      </w:r>
-    </w:p>
-    <w:p>
-      <w:pPr>
-        <w:rPr>
-          <w:rFonts w:ascii="Times" w:eastAsia="Times New Roman" w:hAnsi="Times" w:cs="Times New Roman"/>
-          <w:sz w:val="20"/>
-          <w:szCs w:val="20"/>
-        </w:rPr>
-      </w:pPr>
+        <w:t xml:space="preserve">  era</w:t>
+      </w:r>
+      <w:proofErr w:type="gramEnd"/>
+      <w:r>
+        <w:rPr>
+          <w:rFonts w:ascii="Times" w:eastAsia="Times New Roman" w:hAnsi="Times" w:cs="Times New Roman"/>
+          <w:sz w:val="20"/>
+          <w:szCs w:val="20"/>
+        </w:rPr>
+        <w:t>?</w:t>
+      </w:r>
+    </w:p>
+    <w:p>
+      <w:pPr>
+        <w:rPr>
+          <w:rFonts w:ascii="Times" w:eastAsia="Times New Roman" w:hAnsi="Times" w:cs="Times New Roman"/>
+          <w:sz w:val="20"/>
+          <w:szCs w:val="20"/>
+        </w:rPr>
+      </w:pPr>
+      <w:proofErr w:type="gramStart"/>
       <w:r>
         <w:rPr>
           <w:rFonts w:ascii="Times" w:eastAsia="Times New Roman" w:hAnsi="Symbol" w:cs="Times New Roman"/>
@@ -401,15 +526,17 @@
         </w:rPr>
         <w:t xml:space="preserve">  stamina</w:t>
       </w:r>
-    </w:p>
-    <w:p>
-      <w:pPr>
-        <w:rPr>
-          <w:rFonts w:ascii="Times" w:eastAsia="Times New Roman" w:hAnsi="Times" w:cs="Times New Roman"/>
-          <w:sz w:val="20"/>
-          <w:szCs w:val="20"/>
-        </w:rPr>
-      </w:pPr>
+      <w:proofErr w:type="gramEnd"/>
+    </w:p>
+    <w:p>
+      <w:pPr>
+        <w:rPr>
+          <w:rFonts w:ascii="Times" w:eastAsia="Times New Roman" w:hAnsi="Times" w:cs="Times New Roman"/>
+          <w:sz w:val="20"/>
+          <w:szCs w:val="20"/>
+        </w:rPr>
+      </w:pPr>
+      <w:proofErr w:type="gramStart"/>
       <w:r>
         <w:rPr>
           <w:rFonts w:ascii="Times" w:eastAsia="Times New Roman" w:hAnsi="Symbol" w:cs="Times New Roman"/>
@@ -424,10 +551,20 @@
           <w:sz w:val="20"/>
           <w:szCs w:val="20"/>
         </w:rPr>
-        <w:t xml:space="preserve">  aggressiveness?</w:t>
-      </w:r>
-    </w:p>
-    <w:p>
+        <w:t xml:space="preserve">  aggressiveness</w:t>
+      </w:r>
+      <w:proofErr w:type="gramEnd"/>
+      <w:r>
+        <w:rPr>
+          <w:rFonts w:ascii="Times" w:eastAsia="Times New Roman" w:hAnsi="Times" w:cs="Times New Roman"/>
+          <w:sz w:val="20"/>
+          <w:szCs w:val="20"/>
+        </w:rPr>
+        <w:t>?</w:t>
+      </w:r>
+    </w:p>
+    <w:p>
+      <w:proofErr w:type="gramStart"/>
       <w:r>
         <w:rPr>
           <w:rFonts w:ascii="Times" w:eastAsia="Times New Roman" w:hAnsi="Symbol" w:cs="Times New Roman"/>
@@ -444,6 +581,7 @@
         </w:rPr>
         <w:t xml:space="preserve">  Defense</w:t>
       </w:r>
+      <w:proofErr w:type="gramEnd"/>
     </w:p>
     <w:sectPr>
       <w:pgSz w:w="12240" w:h="15840"/>

</xml_diff>

<commit_message>
updated bag.lua for masking
Masking doesn't work for 1 of 2 reasons:
1. There is a problem with Director class and masking function
2. The db is not returning the correct user progress info to drive the
masking

I will now move onto updating the draggable activity
</commit_message>
<xml_diff>
--- a/TP game To Do's.docx
+++ b/TP game To Do's.docx
@@ -20,19 +20,44 @@
       <w:pPr>
         <w:ind w:left="720"/>
       </w:pPr>
-      <w:proofErr w:type="spellStart"/>
-      <w:r>
-        <w:t>Tabbar</w:t>
-      </w:r>
-      <w:proofErr w:type="spellEnd"/>
-      <w:r>
-        <w:t xml:space="preserve"> on </w:t>
-      </w:r>
-      <w:proofErr w:type="spellStart"/>
+      <w:r>
+        <w:t>Re-design the draggable activity</w:t>
+      </w:r>
+    </w:p>
+    <w:p>
+      <w:pPr>
+        <w:pStyle w:val="ListParagraph"/>
+        <w:numPr>
+          <w:ilvl w:val="0"/>
+          <w:numId w:val="2"/>
+        </w:numPr>
+      </w:pPr>
+      <w:r>
+        <w:t>3 spots to drag to (make physics sensors)</w:t>
+      </w:r>
+    </w:p>
+    <w:p>
+      <w:pPr>
+        <w:pStyle w:val="ListParagraph"/>
+        <w:numPr>
+          <w:ilvl w:val="0"/>
+          <w:numId w:val="2"/>
+        </w:numPr>
+      </w:pPr>
+      <w:r>
+        <w:t>3 photos to drag (make snap on sensor detection)</w:t>
+      </w:r>
+    </w:p>
+    <w:p>
+      <w:pPr>
+        <w:ind w:left="720"/>
+      </w:pPr>
+      <w:r>
+        <w:t xml:space="preserve">Tabbar on </w:t>
+      </w:r>
       <w:r>
         <w:t>draggable</w:t>
       </w:r>
-      <w:proofErr w:type="spellEnd"/>
       <w:r>
         <w:t xml:space="preserve"> question/activity</w:t>
       </w:r>
@@ -41,42 +66,13 @@
       <w:pPr>
         <w:ind w:left="720"/>
       </w:pPr>
-      <w:proofErr w:type="spellStart"/>
-      <w:r>
-        <w:t>Draggable</w:t>
-      </w:r>
-      <w:proofErr w:type="spellEnd"/>
-      <w:r>
-        <w:t xml:space="preserve"> a</w:t>
-      </w:r>
-      <w:r>
-        <w:t>ctivity</w:t>
-      </w:r>
-      <w:r>
-        <w:t xml:space="preserve"> need</w:t>
-      </w:r>
-      <w:r>
-        <w:t>s</w:t>
-      </w:r>
-      <w:r>
-        <w:t xml:space="preserve"> to be streamlined</w:t>
-      </w:r>
-      <w:r>
-        <w:t xml:space="preserve"> (all </w:t>
-      </w:r>
-      <w:r>
-        <w:t xml:space="preserve">activities </w:t>
-      </w:r>
+    </w:p>
+    <w:p>
+      <w:pPr>
+        <w:ind w:left="720"/>
+      </w:pPr>
       <w:bookmarkStart w:id="0" w:name="_GoBack"/>
       <w:bookmarkEnd w:id="0"/>
-      <w:r>
-        <w:t>should look the same)</w:t>
-      </w:r>
-    </w:p>
-    <w:p>
-      <w:pPr>
-        <w:ind w:left="720"/>
-      </w:pPr>
       <w:r>
         <w:t>Define card game</w:t>
       </w:r>
@@ -143,38 +139,31 @@
       <w:pPr>
         <w:ind w:left="720"/>
       </w:pPr>
-      <w:proofErr w:type="spellStart"/>
-      <w:r>
-        <w:t>Ansca</w:t>
-      </w:r>
-      <w:proofErr w:type="spellEnd"/>
-      <w:r>
-        <w:t xml:space="preserve"> needs to do this - </w:t>
-      </w:r>
-      <w:r>
-        <w:t>Work out bugs with masking cards</w:t>
+      <w:r>
+        <w:t>Anneke</w:t>
+      </w:r>
+      <w:r>
+        <w:t>/Blake</w:t>
+      </w:r>
+      <w:r>
+        <w:t xml:space="preserve"> needs to get me the map - </w:t>
+      </w:r>
+      <w:r>
+        <w:t>Make array of coordinates</w:t>
+      </w:r>
+      <w:r>
+        <w:t xml:space="preserve"> for master path through the museum</w:t>
       </w:r>
     </w:p>
     <w:p>
       <w:pPr>
         <w:ind w:left="720"/>
       </w:pPr>
-      <w:proofErr w:type="spellStart"/>
-      <w:r>
-        <w:t>Anneke</w:t>
-      </w:r>
-      <w:proofErr w:type="spellEnd"/>
-      <w:r>
-        <w:t>/Blake</w:t>
-      </w:r>
-      <w:r>
-        <w:t xml:space="preserve"> needs to get me the map - </w:t>
-      </w:r>
-      <w:r>
-        <w:t>Make array of coordinates</w:t>
-      </w:r>
-      <w:r>
-        <w:t xml:space="preserve"> for master path through the museum</w:t>
+      <w:r>
+        <w:t xml:space="preserve">Ansca to fix masking problems - </w:t>
+      </w:r>
+      <w:r>
+        <w:t>Correct and simplify masking of cards</w:t>
       </w:r>
     </w:p>
     <w:p/>
@@ -193,7 +182,6 @@
           <w:szCs w:val="20"/>
         </w:rPr>
       </w:pPr>
-      <w:proofErr w:type="gramStart"/>
       <w:r>
         <w:rPr>
           <w:rFonts w:ascii="Times" w:eastAsia="Times New Roman" w:hAnsi="Times" w:cs="Times New Roman"/>
@@ -202,17 +190,15 @@
         </w:rPr>
         <w:t>weight</w:t>
       </w:r>
-      <w:proofErr w:type="gramEnd"/>
-    </w:p>
-    <w:p>
-      <w:pPr>
-        <w:rPr>
-          <w:rFonts w:ascii="Times" w:eastAsia="Times New Roman" w:hAnsi="Times" w:cs="Times New Roman"/>
-          <w:sz w:val="20"/>
-          <w:szCs w:val="20"/>
-        </w:rPr>
-      </w:pPr>
-      <w:proofErr w:type="gramStart"/>
+    </w:p>
+    <w:p>
+      <w:pPr>
+        <w:rPr>
+          <w:rFonts w:ascii="Times" w:eastAsia="Times New Roman" w:hAnsi="Times" w:cs="Times New Roman"/>
+          <w:sz w:val="20"/>
+          <w:szCs w:val="20"/>
+        </w:rPr>
+      </w:pPr>
       <w:r>
         <w:rPr>
           <w:rFonts w:ascii="Times" w:eastAsia="Times New Roman" w:hAnsi="Times" w:cs="Times New Roman"/>
@@ -221,17 +207,15 @@
         </w:rPr>
         <w:t>diet</w:t>
       </w:r>
-      <w:proofErr w:type="gramEnd"/>
-    </w:p>
-    <w:p>
-      <w:pPr>
-        <w:rPr>
-          <w:rFonts w:ascii="Times" w:eastAsia="Times New Roman" w:hAnsi="Times" w:cs="Times New Roman"/>
-          <w:sz w:val="20"/>
-          <w:szCs w:val="20"/>
-        </w:rPr>
-      </w:pPr>
-      <w:proofErr w:type="gramStart"/>
+    </w:p>
+    <w:p>
+      <w:pPr>
+        <w:rPr>
+          <w:rFonts w:ascii="Times" w:eastAsia="Times New Roman" w:hAnsi="Times" w:cs="Times New Roman"/>
+          <w:sz w:val="20"/>
+          <w:szCs w:val="20"/>
+        </w:rPr>
+      </w:pPr>
       <w:r>
         <w:rPr>
           <w:rFonts w:ascii="Times" w:eastAsia="Times New Roman" w:hAnsi="Times" w:cs="Times New Roman"/>
@@ -240,7 +224,6 @@
         </w:rPr>
         <w:t>era</w:t>
       </w:r>
-      <w:proofErr w:type="gramEnd"/>
     </w:p>
     <w:p>
       <w:r>
@@ -271,7 +254,6 @@
           <w:szCs w:val="20"/>
         </w:rPr>
       </w:pPr>
-      <w:proofErr w:type="gramStart"/>
       <w:r>
         <w:rPr>
           <w:rFonts w:ascii="Times" w:eastAsia="Times New Roman" w:hAnsi="Symbol" w:cs="Times New Roman"/>
@@ -288,17 +270,15 @@
         </w:rPr>
         <w:t xml:space="preserve">  weight</w:t>
       </w:r>
-      <w:proofErr w:type="gramEnd"/>
-    </w:p>
-    <w:p>
-      <w:pPr>
-        <w:rPr>
-          <w:rFonts w:ascii="Times" w:eastAsia="Times New Roman" w:hAnsi="Times" w:cs="Times New Roman"/>
-          <w:sz w:val="20"/>
-          <w:szCs w:val="20"/>
-        </w:rPr>
-      </w:pPr>
-      <w:proofErr w:type="gramStart"/>
+    </w:p>
+    <w:p>
+      <w:pPr>
+        <w:rPr>
+          <w:rFonts w:ascii="Times" w:eastAsia="Times New Roman" w:hAnsi="Times" w:cs="Times New Roman"/>
+          <w:sz w:val="20"/>
+          <w:szCs w:val="20"/>
+        </w:rPr>
+      </w:pPr>
       <w:r>
         <w:rPr>
           <w:rFonts w:ascii="Times" w:eastAsia="Times New Roman" w:hAnsi="Symbol" w:cs="Times New Roman"/>
@@ -315,17 +295,15 @@
         </w:rPr>
         <w:t xml:space="preserve">  speed</w:t>
       </w:r>
-      <w:proofErr w:type="gramEnd"/>
-    </w:p>
-    <w:p>
-      <w:pPr>
-        <w:rPr>
-          <w:rFonts w:ascii="Times" w:eastAsia="Times New Roman" w:hAnsi="Times" w:cs="Times New Roman"/>
-          <w:sz w:val="20"/>
-          <w:szCs w:val="20"/>
-        </w:rPr>
-      </w:pPr>
-      <w:proofErr w:type="gramStart"/>
+    </w:p>
+    <w:p>
+      <w:pPr>
+        <w:rPr>
+          <w:rFonts w:ascii="Times" w:eastAsia="Times New Roman" w:hAnsi="Times" w:cs="Times New Roman"/>
+          <w:sz w:val="20"/>
+          <w:szCs w:val="20"/>
+        </w:rPr>
+      </w:pPr>
       <w:r>
         <w:rPr>
           <w:rFonts w:ascii="Times" w:eastAsia="Times New Roman" w:hAnsi="Symbol" w:cs="Times New Roman"/>
@@ -342,17 +320,15 @@
         </w:rPr>
         <w:t xml:space="preserve">  diet</w:t>
       </w:r>
-      <w:proofErr w:type="gramEnd"/>
-    </w:p>
-    <w:p>
-      <w:pPr>
-        <w:rPr>
-          <w:rFonts w:ascii="Times" w:eastAsia="Times New Roman" w:hAnsi="Times" w:cs="Times New Roman"/>
-          <w:sz w:val="20"/>
-          <w:szCs w:val="20"/>
-        </w:rPr>
-      </w:pPr>
-      <w:proofErr w:type="gramStart"/>
+    </w:p>
+    <w:p>
+      <w:pPr>
+        <w:rPr>
+          <w:rFonts w:ascii="Times" w:eastAsia="Times New Roman" w:hAnsi="Times" w:cs="Times New Roman"/>
+          <w:sz w:val="20"/>
+          <w:szCs w:val="20"/>
+        </w:rPr>
+      </w:pPr>
       <w:r>
         <w:rPr>
           <w:rFonts w:ascii="Times" w:eastAsia="Times New Roman" w:hAnsi="Symbol" w:cs="Times New Roman"/>
@@ -375,53 +351,25 @@
           <w:sz w:val="20"/>
           <w:szCs w:val="20"/>
         </w:rPr>
-        <w:t>biome</w:t>
-      </w:r>
-      <w:proofErr w:type="gramEnd"/>
-      <w:r>
-        <w:rPr>
-          <w:rFonts w:ascii="Times" w:eastAsia="Times New Roman" w:hAnsi="Times" w:cs="Times New Roman"/>
-          <w:sz w:val="20"/>
-          <w:szCs w:val="20"/>
-        </w:rPr>
-        <w:t xml:space="preserve"> </w:t>
-      </w:r>
-      <w:r>
-        <w:rPr>
-          <w:rFonts w:ascii="Times" w:eastAsia="Times New Roman" w:hAnsi="Times" w:cs="Times New Roman"/>
-          <w:sz w:val="20"/>
-          <w:szCs w:val="20"/>
-        </w:rPr>
-        <w:t xml:space="preserve">the </w:t>
-      </w:r>
-      <w:proofErr w:type="spellStart"/>
-      <w:r>
-        <w:rPr>
-          <w:rFonts w:ascii="Times" w:eastAsia="Times New Roman" w:hAnsi="Times" w:cs="Times New Roman"/>
-          <w:sz w:val="20"/>
-          <w:szCs w:val="20"/>
-        </w:rPr>
-        <w:t>dino</w:t>
-      </w:r>
-      <w:proofErr w:type="spellEnd"/>
-      <w:r>
-        <w:rPr>
-          <w:rFonts w:ascii="Times" w:eastAsia="Times New Roman" w:hAnsi="Times" w:cs="Times New Roman"/>
-          <w:sz w:val="20"/>
-          <w:szCs w:val="20"/>
-        </w:rPr>
-        <w:t xml:space="preserve"> lived in </w:t>
-      </w:r>
-    </w:p>
-    <w:p>
-      <w:pPr>
-        <w:rPr>
-          <w:rFonts w:ascii="Times" w:eastAsia="Times New Roman" w:hAnsi="Times" w:cs="Times New Roman"/>
-          <w:sz w:val="20"/>
-          <w:szCs w:val="20"/>
-        </w:rPr>
-      </w:pPr>
-      <w:proofErr w:type="gramStart"/>
+        <w:t xml:space="preserve">biome </w:t>
+      </w:r>
+      <w:r>
+        <w:rPr>
+          <w:rFonts w:ascii="Times" w:eastAsia="Times New Roman" w:hAnsi="Times" w:cs="Times New Roman"/>
+          <w:sz w:val="20"/>
+          <w:szCs w:val="20"/>
+        </w:rPr>
+        <w:t xml:space="preserve">the dino lived in </w:t>
+      </w:r>
+    </w:p>
+    <w:p>
+      <w:pPr>
+        <w:rPr>
+          <w:rFonts w:ascii="Times" w:eastAsia="Times New Roman" w:hAnsi="Times" w:cs="Times New Roman"/>
+          <w:sz w:val="20"/>
+          <w:szCs w:val="20"/>
+        </w:rPr>
+      </w:pPr>
       <w:r>
         <w:rPr>
           <w:rFonts w:ascii="Times" w:eastAsia="Times New Roman" w:hAnsi="Symbol" w:cs="Times New Roman"/>
@@ -436,45 +384,17 @@
           <w:sz w:val="20"/>
           <w:szCs w:val="20"/>
         </w:rPr>
-        <w:t xml:space="preserve">  motorization</w:t>
-      </w:r>
-      <w:proofErr w:type="gramEnd"/>
-      <w:r>
-        <w:rPr>
-          <w:rFonts w:ascii="Times" w:eastAsia="Times New Roman" w:hAnsi="Times" w:cs="Times New Roman"/>
-          <w:sz w:val="20"/>
-          <w:szCs w:val="20"/>
-        </w:rPr>
-        <w:t xml:space="preserve"> (i.e., how the </w:t>
-      </w:r>
-      <w:proofErr w:type="spellStart"/>
-      <w:r>
-        <w:rPr>
-          <w:rFonts w:ascii="Times" w:eastAsia="Times New Roman" w:hAnsi="Times" w:cs="Times New Roman"/>
-          <w:sz w:val="20"/>
-          <w:szCs w:val="20"/>
-        </w:rPr>
-        <w:t>dino</w:t>
-      </w:r>
-      <w:proofErr w:type="spellEnd"/>
-      <w:r>
-        <w:rPr>
-          <w:rFonts w:ascii="Times" w:eastAsia="Times New Roman" w:hAnsi="Times" w:cs="Times New Roman"/>
-          <w:sz w:val="20"/>
-          <w:szCs w:val="20"/>
-        </w:rPr>
-        <w:t xml:space="preserve"> moved (e.g., flying vs. walking vs. swimming)</w:t>
-      </w:r>
-    </w:p>
-    <w:p>
-      <w:pPr>
-        <w:rPr>
-          <w:rFonts w:ascii="Times" w:eastAsia="Times New Roman" w:hAnsi="Times" w:cs="Times New Roman"/>
-          <w:sz w:val="20"/>
-          <w:szCs w:val="20"/>
-        </w:rPr>
-      </w:pPr>
-      <w:proofErr w:type="gramStart"/>
+        <w:t xml:space="preserve">  motorization (i.e., how the dino moved (e.g., flying vs. walking vs. swimming)</w:t>
+      </w:r>
+    </w:p>
+    <w:p>
+      <w:pPr>
+        <w:rPr>
+          <w:rFonts w:ascii="Times" w:eastAsia="Times New Roman" w:hAnsi="Times" w:cs="Times New Roman"/>
+          <w:sz w:val="20"/>
+          <w:szCs w:val="20"/>
+        </w:rPr>
+      </w:pPr>
       <w:r>
         <w:rPr>
           <w:rFonts w:ascii="Times" w:eastAsia="Times New Roman" w:hAnsi="Symbol" w:cs="Times New Roman"/>
@@ -489,27 +409,17 @@
           <w:sz w:val="20"/>
           <w:szCs w:val="20"/>
         </w:rPr>
-        <w:t xml:space="preserve">  era</w:t>
-      </w:r>
-      <w:proofErr w:type="gramEnd"/>
-      <w:r>
-        <w:rPr>
-          <w:rFonts w:ascii="Times" w:eastAsia="Times New Roman" w:hAnsi="Times" w:cs="Times New Roman"/>
-          <w:sz w:val="20"/>
-          <w:szCs w:val="20"/>
-        </w:rPr>
-        <w:t>?</w:t>
-      </w:r>
-    </w:p>
-    <w:p>
-      <w:pPr>
-        <w:rPr>
-          <w:rFonts w:ascii="Times" w:eastAsia="Times New Roman" w:hAnsi="Times" w:cs="Times New Roman"/>
-          <w:sz w:val="20"/>
-          <w:szCs w:val="20"/>
-        </w:rPr>
-      </w:pPr>
-      <w:proofErr w:type="gramStart"/>
+        <w:t xml:space="preserve">  era?</w:t>
+      </w:r>
+    </w:p>
+    <w:p>
+      <w:pPr>
+        <w:rPr>
+          <w:rFonts w:ascii="Times" w:eastAsia="Times New Roman" w:hAnsi="Times" w:cs="Times New Roman"/>
+          <w:sz w:val="20"/>
+          <w:szCs w:val="20"/>
+        </w:rPr>
+      </w:pPr>
       <w:r>
         <w:rPr>
           <w:rFonts w:ascii="Times" w:eastAsia="Times New Roman" w:hAnsi="Symbol" w:cs="Times New Roman"/>
@@ -526,17 +436,15 @@
         </w:rPr>
         <w:t xml:space="preserve">  stamina</w:t>
       </w:r>
-      <w:proofErr w:type="gramEnd"/>
-    </w:p>
-    <w:p>
-      <w:pPr>
-        <w:rPr>
-          <w:rFonts w:ascii="Times" w:eastAsia="Times New Roman" w:hAnsi="Times" w:cs="Times New Roman"/>
-          <w:sz w:val="20"/>
-          <w:szCs w:val="20"/>
-        </w:rPr>
-      </w:pPr>
-      <w:proofErr w:type="gramStart"/>
+    </w:p>
+    <w:p>
+      <w:pPr>
+        <w:rPr>
+          <w:rFonts w:ascii="Times" w:eastAsia="Times New Roman" w:hAnsi="Times" w:cs="Times New Roman"/>
+          <w:sz w:val="20"/>
+          <w:szCs w:val="20"/>
+        </w:rPr>
+      </w:pPr>
       <w:r>
         <w:rPr>
           <w:rFonts w:ascii="Times" w:eastAsia="Times New Roman" w:hAnsi="Symbol" w:cs="Times New Roman"/>
@@ -551,20 +459,10 @@
           <w:sz w:val="20"/>
           <w:szCs w:val="20"/>
         </w:rPr>
-        <w:t xml:space="preserve">  aggressiveness</w:t>
-      </w:r>
-      <w:proofErr w:type="gramEnd"/>
-      <w:r>
-        <w:rPr>
-          <w:rFonts w:ascii="Times" w:eastAsia="Times New Roman" w:hAnsi="Times" w:cs="Times New Roman"/>
-          <w:sz w:val="20"/>
-          <w:szCs w:val="20"/>
-        </w:rPr>
-        <w:t>?</w:t>
-      </w:r>
-    </w:p>
-    <w:p>
-      <w:proofErr w:type="gramStart"/>
+        <w:t xml:space="preserve">  aggressiveness?</w:t>
+      </w:r>
+    </w:p>
+    <w:p>
       <w:r>
         <w:rPr>
           <w:rFonts w:ascii="Times" w:eastAsia="Times New Roman" w:hAnsi="Symbol" w:cs="Times New Roman"/>
@@ -581,7 +479,6 @@
         </w:rPr>
         <w:t xml:space="preserve">  Defense</w:t>
       </w:r>
-      <w:proofErr w:type="gramEnd"/>
     </w:p>
     <w:sectPr>
       <w:pgSz w:w="12240" w:h="15840"/>
@@ -596,6 +493,119 @@
 <file path=word/numbering.xml><?xml version="1.0" encoding="utf-8"?>
 <w:numbering xmlns:wpc="http://schemas.microsoft.com/office/word/2010/wordprocessingCanvas" xmlns:mo="http://schemas.microsoft.com/office/mac/office/2008/main" xmlns:mc="http://schemas.openxmlformats.org/markup-compatibility/2006" xmlns:mv="urn:schemas-microsoft-com:mac:vml" xmlns:o="urn:schemas-microsoft-com:office:office" xmlns:r="http://schemas.openxmlformats.org/officeDocument/2006/relationships" xmlns:m="http://schemas.openxmlformats.org/officeDocument/2006/math" xmlns:v="urn:schemas-microsoft-com:vml" xmlns:wp14="http://schemas.microsoft.com/office/word/2010/wordprocessingDrawing" xmlns:wp="http://schemas.openxmlformats.org/drawingml/2006/wordprocessingDrawing" xmlns:w10="urn:schemas-microsoft-com:office:word" xmlns:w="http://schemas.openxmlformats.org/wordprocessingml/2006/main" xmlns:w14="http://schemas.microsoft.com/office/word/2010/wordml" xmlns:wpg="http://schemas.microsoft.com/office/word/2010/wordprocessingGroup" xmlns:wpi="http://schemas.microsoft.com/office/word/2010/wordprocessingInk" xmlns:wne="http://schemas.microsoft.com/office/word/2006/wordml" xmlns:wps="http://schemas.microsoft.com/office/word/2010/wordprocessingShape" mc:Ignorable="w14 wp14">
   <w:abstractNum w:abstractNumId="0">
+    <w:nsid w:val="08CC2520"/>
+    <w:multiLevelType w:val="hybridMultilevel"/>
+    <w:tmpl w:val="F6604D12"/>
+    <w:lvl w:ilvl="0" w:tplc="04090001">
+      <w:start w:val="1"/>
+      <w:numFmt w:val="bullet"/>
+      <w:lvlText w:val=""/>
+      <w:lvlJc w:val="left"/>
+      <w:pPr>
+        <w:ind w:left="1440" w:hanging="360"/>
+      </w:pPr>
+      <w:rPr>
+        <w:rFonts w:ascii="Symbol" w:hAnsi="Symbol" w:hint="default"/>
+      </w:rPr>
+    </w:lvl>
+    <w:lvl w:ilvl="1" w:tplc="04090003" w:tentative="1">
+      <w:start w:val="1"/>
+      <w:numFmt w:val="bullet"/>
+      <w:lvlText w:val="o"/>
+      <w:lvlJc w:val="left"/>
+      <w:pPr>
+        <w:ind w:left="2160" w:hanging="360"/>
+      </w:pPr>
+      <w:rPr>
+        <w:rFonts w:ascii="Courier New" w:hAnsi="Courier New" w:hint="default"/>
+      </w:rPr>
+    </w:lvl>
+    <w:lvl w:ilvl="2" w:tplc="04090005" w:tentative="1">
+      <w:start w:val="1"/>
+      <w:numFmt w:val="bullet"/>
+      <w:lvlText w:val=""/>
+      <w:lvlJc w:val="left"/>
+      <w:pPr>
+        <w:ind w:left="2880" w:hanging="360"/>
+      </w:pPr>
+      <w:rPr>
+        <w:rFonts w:ascii="Wingdings" w:hAnsi="Wingdings" w:hint="default"/>
+      </w:rPr>
+    </w:lvl>
+    <w:lvl w:ilvl="3" w:tplc="04090001" w:tentative="1">
+      <w:start w:val="1"/>
+      <w:numFmt w:val="bullet"/>
+      <w:lvlText w:val=""/>
+      <w:lvlJc w:val="left"/>
+      <w:pPr>
+        <w:ind w:left="3600" w:hanging="360"/>
+      </w:pPr>
+      <w:rPr>
+        <w:rFonts w:ascii="Symbol" w:hAnsi="Symbol" w:hint="default"/>
+      </w:rPr>
+    </w:lvl>
+    <w:lvl w:ilvl="4" w:tplc="04090003" w:tentative="1">
+      <w:start w:val="1"/>
+      <w:numFmt w:val="bullet"/>
+      <w:lvlText w:val="o"/>
+      <w:lvlJc w:val="left"/>
+      <w:pPr>
+        <w:ind w:left="4320" w:hanging="360"/>
+      </w:pPr>
+      <w:rPr>
+        <w:rFonts w:ascii="Courier New" w:hAnsi="Courier New" w:hint="default"/>
+      </w:rPr>
+    </w:lvl>
+    <w:lvl w:ilvl="5" w:tplc="04090005" w:tentative="1">
+      <w:start w:val="1"/>
+      <w:numFmt w:val="bullet"/>
+      <w:lvlText w:val=""/>
+      <w:lvlJc w:val="left"/>
+      <w:pPr>
+        <w:ind w:left="5040" w:hanging="360"/>
+      </w:pPr>
+      <w:rPr>
+        <w:rFonts w:ascii="Wingdings" w:hAnsi="Wingdings" w:hint="default"/>
+      </w:rPr>
+    </w:lvl>
+    <w:lvl w:ilvl="6" w:tplc="04090001" w:tentative="1">
+      <w:start w:val="1"/>
+      <w:numFmt w:val="bullet"/>
+      <w:lvlText w:val=""/>
+      <w:lvlJc w:val="left"/>
+      <w:pPr>
+        <w:ind w:left="5760" w:hanging="360"/>
+      </w:pPr>
+      <w:rPr>
+        <w:rFonts w:ascii="Symbol" w:hAnsi="Symbol" w:hint="default"/>
+      </w:rPr>
+    </w:lvl>
+    <w:lvl w:ilvl="7" w:tplc="04090003" w:tentative="1">
+      <w:start w:val="1"/>
+      <w:numFmt w:val="bullet"/>
+      <w:lvlText w:val="o"/>
+      <w:lvlJc w:val="left"/>
+      <w:pPr>
+        <w:ind w:left="6480" w:hanging="360"/>
+      </w:pPr>
+      <w:rPr>
+        <w:rFonts w:ascii="Courier New" w:hAnsi="Courier New" w:hint="default"/>
+      </w:rPr>
+    </w:lvl>
+    <w:lvl w:ilvl="8" w:tplc="04090005" w:tentative="1">
+      <w:start w:val="1"/>
+      <w:numFmt w:val="bullet"/>
+      <w:lvlText w:val=""/>
+      <w:lvlJc w:val="left"/>
+      <w:pPr>
+        <w:ind w:left="7200" w:hanging="360"/>
+      </w:pPr>
+      <w:rPr>
+        <w:rFonts w:ascii="Wingdings" w:hAnsi="Wingdings" w:hint="default"/>
+      </w:rPr>
+    </w:lvl>
+  </w:abstractNum>
+  <w:abstractNum w:abstractNumId="1">
     <w:nsid w:val="78342F74"/>
     <w:multiLevelType w:val="hybridMultilevel"/>
     <w:tmpl w:val="76481334"/>
@@ -709,6 +719,9 @@
     </w:lvl>
   </w:abstractNum>
   <w:num w:numId="1">
+    <w:abstractNumId w:val="1"/>
+  </w:num>
+  <w:num w:numId="2">
     <w:abstractNumId w:val="0"/>
   </w:num>
 </w:numbering>

</xml_diff>

<commit_message>
Reset button and DB issues
Created a button to reset user quest progress and fixed miscellaneous
db issues.

Quest 2 is still having issues with pulling incorrect db info for card
masking.
</commit_message>
<xml_diff>
--- a/TP game To Do's.docx
+++ b/TP game To Do's.docx
@@ -14,75 +14,6 @@
     <w:p>
       <w:r>
         <w:t>To do right now:</w:t>
-      </w:r>
-    </w:p>
-    <w:p>
-      <w:pPr>
-        <w:ind w:left="720"/>
-      </w:pPr>
-      <w:r>
-        <w:t>Re-design the draggable activity</w:t>
-      </w:r>
-    </w:p>
-    <w:p>
-      <w:pPr>
-        <w:pStyle w:val="ListParagraph"/>
-        <w:numPr>
-          <w:ilvl w:val="0"/>
-          <w:numId w:val="2"/>
-        </w:numPr>
-      </w:pPr>
-      <w:r>
-        <w:t>3 spots to drag to (make physics sensors)</w:t>
-      </w:r>
-    </w:p>
-    <w:p>
-      <w:pPr>
-        <w:pStyle w:val="ListParagraph"/>
-        <w:numPr>
-          <w:ilvl w:val="0"/>
-          <w:numId w:val="2"/>
-        </w:numPr>
-      </w:pPr>
-      <w:r>
-        <w:t>3 photos to drag (make snap on sensor detection)</w:t>
-      </w:r>
-    </w:p>
-    <w:p>
-      <w:pPr>
-        <w:ind w:left="720"/>
-      </w:pPr>
-      <w:r>
-        <w:t xml:space="preserve">Tabbar on </w:t>
-      </w:r>
-      <w:r>
-        <w:t>draggable</w:t>
-      </w:r>
-      <w:r>
-        <w:t xml:space="preserve"> question/activity</w:t>
-      </w:r>
-    </w:p>
-    <w:p>
-      <w:pPr>
-        <w:ind w:left="720"/>
-      </w:pPr>
-    </w:p>
-    <w:p>
-      <w:pPr>
-        <w:ind w:left="720"/>
-      </w:pPr>
-      <w:bookmarkStart w:id="0" w:name="_GoBack"/>
-      <w:bookmarkEnd w:id="0"/>
-      <w:r>
-        <w:t>Define card game</w:t>
-      </w:r>
-    </w:p>
-    <w:p>
-      <w:pPr>
-        <w:ind w:left="720"/>
-      </w:pPr>
-      <w:r>
-        <w:t>Profile/Deck page</w:t>
       </w:r>
     </w:p>
     <w:p>
@@ -129,118 +60,140 @@
         <w:t>Change the type of view (view 1, view all)</w:t>
       </w:r>
     </w:p>
+    <w:p>
+      <w:pPr>
+        <w:ind w:left="720"/>
+      </w:pPr>
+      <w:r>
+        <w:t>Define card game</w:t>
+      </w:r>
+    </w:p>
+    <w:p>
+      <w:pPr>
+        <w:ind w:left="720"/>
+      </w:pPr>
+      <w:r>
+        <w:t>Profile/Deck page</w:t>
+      </w:r>
+    </w:p>
+    <w:p>
+      <w:pPr>
+        <w:ind w:left="720"/>
+      </w:pPr>
+    </w:p>
+    <w:p>
+      <w:r>
+        <w:t>Waiting on other to get things done:</w:t>
+      </w:r>
+    </w:p>
+    <w:p>
+      <w:pPr>
+        <w:ind w:left="720"/>
+      </w:pPr>
+      <w:r>
+        <w:t>Anneke</w:t>
+      </w:r>
+      <w:r>
+        <w:t>/Blake</w:t>
+      </w:r>
+      <w:r>
+        <w:t xml:space="preserve"> needs to get me the map - </w:t>
+      </w:r>
+      <w:r>
+        <w:t>Make array of coordinates</w:t>
+      </w:r>
+      <w:r>
+        <w:t xml:space="preserve"> for master path through the museum</w:t>
+      </w:r>
+    </w:p>
+    <w:p>
+      <w:pPr>
+        <w:ind w:left="720"/>
+      </w:pPr>
+      <w:r>
+        <w:t>Ansca to fix masking problems - Correct and simplify masking of cards</w:t>
+      </w:r>
+    </w:p>
     <w:p/>
     <w:p>
       <w:r>
-        <w:t>Waiting on other to get things done:</w:t>
-      </w:r>
-    </w:p>
-    <w:p>
-      <w:pPr>
-        <w:ind w:left="720"/>
-      </w:pPr>
-      <w:r>
-        <w:t>Anneke</w:t>
-      </w:r>
-      <w:r>
-        <w:t>/Blake</w:t>
-      </w:r>
-      <w:r>
-        <w:t xml:space="preserve"> needs to get me the map - </w:t>
-      </w:r>
-      <w:r>
-        <w:t>Make array of coordinates</w:t>
-      </w:r>
-      <w:r>
-        <w:t xml:space="preserve"> for master path through the museum</w:t>
-      </w:r>
-    </w:p>
-    <w:p>
-      <w:pPr>
-        <w:ind w:left="720"/>
-      </w:pPr>
-      <w:r>
-        <w:t xml:space="preserve">Ansca to fix masking problems - </w:t>
-      </w:r>
-      <w:r>
-        <w:t>Correct and simplify masking of cards</w:t>
-      </w:r>
+        <w:t>To put on the Card:</w:t>
+      </w:r>
+    </w:p>
+    <w:p>
+      <w:pPr>
+        <w:rPr>
+          <w:rFonts w:ascii="Times" w:eastAsia="Times New Roman" w:hAnsi="Times" w:cs="Times New Roman"/>
+          <w:sz w:val="20"/>
+          <w:szCs w:val="20"/>
+        </w:rPr>
+      </w:pPr>
+      <w:r>
+        <w:rPr>
+          <w:rFonts w:ascii="Times" w:eastAsia="Times New Roman" w:hAnsi="Times" w:cs="Times New Roman"/>
+          <w:sz w:val="20"/>
+          <w:szCs w:val="20"/>
+        </w:rPr>
+        <w:t>weight</w:t>
+      </w:r>
+    </w:p>
+    <w:p>
+      <w:pPr>
+        <w:rPr>
+          <w:rFonts w:ascii="Times" w:eastAsia="Times New Roman" w:hAnsi="Times" w:cs="Times New Roman"/>
+          <w:sz w:val="20"/>
+          <w:szCs w:val="20"/>
+        </w:rPr>
+      </w:pPr>
+      <w:r>
+        <w:rPr>
+          <w:rFonts w:ascii="Times" w:eastAsia="Times New Roman" w:hAnsi="Times" w:cs="Times New Roman"/>
+          <w:sz w:val="20"/>
+          <w:szCs w:val="20"/>
+        </w:rPr>
+        <w:t>diet</w:t>
+      </w:r>
+    </w:p>
+    <w:p>
+      <w:pPr>
+        <w:rPr>
+          <w:rFonts w:ascii="Times" w:eastAsia="Times New Roman" w:hAnsi="Times" w:cs="Times New Roman"/>
+          <w:sz w:val="20"/>
+          <w:szCs w:val="20"/>
+        </w:rPr>
+      </w:pPr>
+      <w:r>
+        <w:rPr>
+          <w:rFonts w:ascii="Times" w:eastAsia="Times New Roman" w:hAnsi="Times" w:cs="Times New Roman"/>
+          <w:sz w:val="20"/>
+          <w:szCs w:val="20"/>
+        </w:rPr>
+        <w:t>era</w:t>
+      </w:r>
+    </w:p>
+    <w:p>
+      <w:r>
+        <w:rPr>
+          <w:rFonts w:ascii="Times" w:eastAsia="Times New Roman" w:hAnsi="Times" w:cs="Times New Roman"/>
+          <w:sz w:val="20"/>
+          <w:szCs w:val="20"/>
+        </w:rPr>
+        <w:t>Defense</w:t>
+      </w:r>
+    </w:p>
+    <w:p>
+      <w:r>
+        <w:rPr>
+          <w:rFonts w:ascii="Times" w:eastAsia="Times New Roman" w:hAnsi="Times" w:cs="Times New Roman"/>
+          <w:sz w:val="20"/>
+          <w:szCs w:val="20"/>
+        </w:rPr>
+        <w:t>Attack</w:t>
+      </w:r>
+      <w:bookmarkStart w:id="0" w:name="_GoBack"/>
+      <w:bookmarkEnd w:id="0"/>
     </w:p>
     <w:p/>
-    <w:p/>
-    <w:p/>
-    <w:p>
-      <w:r>
-        <w:t>To put on the Card:</w:t>
-      </w:r>
-    </w:p>
-    <w:p>
-      <w:pPr>
-        <w:rPr>
-          <w:rFonts w:ascii="Times" w:eastAsia="Times New Roman" w:hAnsi="Times" w:cs="Times New Roman"/>
-          <w:sz w:val="20"/>
-          <w:szCs w:val="20"/>
-        </w:rPr>
-      </w:pPr>
-      <w:r>
-        <w:rPr>
-          <w:rFonts w:ascii="Times" w:eastAsia="Times New Roman" w:hAnsi="Times" w:cs="Times New Roman"/>
-          <w:sz w:val="20"/>
-          <w:szCs w:val="20"/>
-        </w:rPr>
-        <w:t>weight</w:t>
-      </w:r>
-    </w:p>
-    <w:p>
-      <w:pPr>
-        <w:rPr>
-          <w:rFonts w:ascii="Times" w:eastAsia="Times New Roman" w:hAnsi="Times" w:cs="Times New Roman"/>
-          <w:sz w:val="20"/>
-          <w:szCs w:val="20"/>
-        </w:rPr>
-      </w:pPr>
-      <w:r>
-        <w:rPr>
-          <w:rFonts w:ascii="Times" w:eastAsia="Times New Roman" w:hAnsi="Times" w:cs="Times New Roman"/>
-          <w:sz w:val="20"/>
-          <w:szCs w:val="20"/>
-        </w:rPr>
-        <w:t>diet</w:t>
-      </w:r>
-    </w:p>
-    <w:p>
-      <w:pPr>
-        <w:rPr>
-          <w:rFonts w:ascii="Times" w:eastAsia="Times New Roman" w:hAnsi="Times" w:cs="Times New Roman"/>
-          <w:sz w:val="20"/>
-          <w:szCs w:val="20"/>
-        </w:rPr>
-      </w:pPr>
-      <w:r>
-        <w:rPr>
-          <w:rFonts w:ascii="Times" w:eastAsia="Times New Roman" w:hAnsi="Times" w:cs="Times New Roman"/>
-          <w:sz w:val="20"/>
-          <w:szCs w:val="20"/>
-        </w:rPr>
-        <w:t>era</w:t>
-      </w:r>
-    </w:p>
-    <w:p>
-      <w:r>
-        <w:rPr>
-          <w:rFonts w:ascii="Times" w:eastAsia="Times New Roman" w:hAnsi="Times" w:cs="Times New Roman"/>
-          <w:sz w:val="20"/>
-          <w:szCs w:val="20"/>
-        </w:rPr>
-        <w:t>Defense</w:t>
-      </w:r>
-    </w:p>
-    <w:p/>
-    <w:p>
-      <w:pPr>
-        <w:ind w:left="720"/>
-      </w:pPr>
-    </w:p>
     <w:p>
       <w:r>
         <w:t>Total attributes</w:t>
@@ -463,6 +416,13 @@
       </w:r>
     </w:p>
     <w:p>
+      <w:pPr>
+        <w:rPr>
+          <w:rFonts w:ascii="Times" w:eastAsia="Times New Roman" w:hAnsi="Times" w:cs="Times New Roman"/>
+          <w:sz w:val="20"/>
+          <w:szCs w:val="20"/>
+        </w:rPr>
+      </w:pPr>
       <w:r>
         <w:rPr>
           <w:rFonts w:ascii="Times" w:eastAsia="Times New Roman" w:hAnsi="Symbol" w:cs="Times New Roman"/>
@@ -478,6 +438,40 @@
           <w:szCs w:val="20"/>
         </w:rPr>
         <w:t xml:space="preserve">  Defense</w:t>
+      </w:r>
+    </w:p>
+    <w:p>
+      <w:r>
+        <w:rPr>
+          <w:rFonts w:ascii="Times" w:eastAsia="Times New Roman" w:hAnsi="Symbol" w:cs="Times New Roman"/>
+          <w:sz w:val="20"/>
+          <w:szCs w:val="20"/>
+        </w:rPr>
+        <w:t></w:t>
+      </w:r>
+      <w:r>
+        <w:rPr>
+          <w:rFonts w:ascii="Times" w:eastAsia="Times New Roman" w:hAnsi="Symbol" w:cs="Times New Roman"/>
+          <w:sz w:val="20"/>
+          <w:szCs w:val="20"/>
+        </w:rPr>
+        <w:t></w:t>
+      </w:r>
+      <w:r>
+        <w:rPr>
+          <w:rFonts w:ascii="Times" w:eastAsia="Times New Roman" w:hAnsi="Symbol" w:cs="Times New Roman"/>
+          <w:sz w:val="20"/>
+          <w:szCs w:val="20"/>
+        </w:rPr>
+        <w:t></w:t>
+      </w:r>
+      <w:r>
+        <w:rPr>
+          <w:rFonts w:ascii="Times" w:eastAsia="Times New Roman" w:hAnsi="Times" w:cs="Times New Roman"/>
+          <w:sz w:val="20"/>
+          <w:szCs w:val="20"/>
+        </w:rPr>
+        <w:t>Attack</w:t>
       </w:r>
     </w:p>
     <w:sectPr>
@@ -493,6 +487,119 @@
 <file path=word/numbering.xml><?xml version="1.0" encoding="utf-8"?>
 <w:numbering xmlns:wpc="http://schemas.microsoft.com/office/word/2010/wordprocessingCanvas" xmlns:mo="http://schemas.microsoft.com/office/mac/office/2008/main" xmlns:mc="http://schemas.openxmlformats.org/markup-compatibility/2006" xmlns:mv="urn:schemas-microsoft-com:mac:vml" xmlns:o="urn:schemas-microsoft-com:office:office" xmlns:r="http://schemas.openxmlformats.org/officeDocument/2006/relationships" xmlns:m="http://schemas.openxmlformats.org/officeDocument/2006/math" xmlns:v="urn:schemas-microsoft-com:vml" xmlns:wp14="http://schemas.microsoft.com/office/word/2010/wordprocessingDrawing" xmlns:wp="http://schemas.openxmlformats.org/drawingml/2006/wordprocessingDrawing" xmlns:w10="urn:schemas-microsoft-com:office:word" xmlns:w="http://schemas.openxmlformats.org/wordprocessingml/2006/main" xmlns:w14="http://schemas.microsoft.com/office/word/2010/wordml" xmlns:wpg="http://schemas.microsoft.com/office/word/2010/wordprocessingGroup" xmlns:wpi="http://schemas.microsoft.com/office/word/2010/wordprocessingInk" xmlns:wne="http://schemas.microsoft.com/office/word/2006/wordml" xmlns:wps="http://schemas.microsoft.com/office/word/2010/wordprocessingShape" mc:Ignorable="w14 wp14">
   <w:abstractNum w:abstractNumId="0">
+    <w:nsid w:val="02371700"/>
+    <w:multiLevelType w:val="hybridMultilevel"/>
+    <w:tmpl w:val="FED6F3E0"/>
+    <w:lvl w:ilvl="0" w:tplc="04090001">
+      <w:start w:val="1"/>
+      <w:numFmt w:val="bullet"/>
+      <w:lvlText w:val=""/>
+      <w:lvlJc w:val="left"/>
+      <w:pPr>
+        <w:ind w:left="360" w:hanging="360"/>
+      </w:pPr>
+      <w:rPr>
+        <w:rFonts w:ascii="Symbol" w:hAnsi="Symbol" w:hint="default"/>
+      </w:rPr>
+    </w:lvl>
+    <w:lvl w:ilvl="1" w:tplc="04090003" w:tentative="1">
+      <w:start w:val="1"/>
+      <w:numFmt w:val="bullet"/>
+      <w:lvlText w:val="o"/>
+      <w:lvlJc w:val="left"/>
+      <w:pPr>
+        <w:ind w:left="1080" w:hanging="360"/>
+      </w:pPr>
+      <w:rPr>
+        <w:rFonts w:ascii="Courier New" w:hAnsi="Courier New" w:hint="default"/>
+      </w:rPr>
+    </w:lvl>
+    <w:lvl w:ilvl="2" w:tplc="04090005" w:tentative="1">
+      <w:start w:val="1"/>
+      <w:numFmt w:val="bullet"/>
+      <w:lvlText w:val=""/>
+      <w:lvlJc w:val="left"/>
+      <w:pPr>
+        <w:ind w:left="1800" w:hanging="360"/>
+      </w:pPr>
+      <w:rPr>
+        <w:rFonts w:ascii="Wingdings" w:hAnsi="Wingdings" w:hint="default"/>
+      </w:rPr>
+    </w:lvl>
+    <w:lvl w:ilvl="3" w:tplc="04090001" w:tentative="1">
+      <w:start w:val="1"/>
+      <w:numFmt w:val="bullet"/>
+      <w:lvlText w:val=""/>
+      <w:lvlJc w:val="left"/>
+      <w:pPr>
+        <w:ind w:left="2520" w:hanging="360"/>
+      </w:pPr>
+      <w:rPr>
+        <w:rFonts w:ascii="Symbol" w:hAnsi="Symbol" w:hint="default"/>
+      </w:rPr>
+    </w:lvl>
+    <w:lvl w:ilvl="4" w:tplc="04090003" w:tentative="1">
+      <w:start w:val="1"/>
+      <w:numFmt w:val="bullet"/>
+      <w:lvlText w:val="o"/>
+      <w:lvlJc w:val="left"/>
+      <w:pPr>
+        <w:ind w:left="3240" w:hanging="360"/>
+      </w:pPr>
+      <w:rPr>
+        <w:rFonts w:ascii="Courier New" w:hAnsi="Courier New" w:hint="default"/>
+      </w:rPr>
+    </w:lvl>
+    <w:lvl w:ilvl="5" w:tplc="04090005" w:tentative="1">
+      <w:start w:val="1"/>
+      <w:numFmt w:val="bullet"/>
+      <w:lvlText w:val=""/>
+      <w:lvlJc w:val="left"/>
+      <w:pPr>
+        <w:ind w:left="3960" w:hanging="360"/>
+      </w:pPr>
+      <w:rPr>
+        <w:rFonts w:ascii="Wingdings" w:hAnsi="Wingdings" w:hint="default"/>
+      </w:rPr>
+    </w:lvl>
+    <w:lvl w:ilvl="6" w:tplc="04090001" w:tentative="1">
+      <w:start w:val="1"/>
+      <w:numFmt w:val="bullet"/>
+      <w:lvlText w:val=""/>
+      <w:lvlJc w:val="left"/>
+      <w:pPr>
+        <w:ind w:left="4680" w:hanging="360"/>
+      </w:pPr>
+      <w:rPr>
+        <w:rFonts w:ascii="Symbol" w:hAnsi="Symbol" w:hint="default"/>
+      </w:rPr>
+    </w:lvl>
+    <w:lvl w:ilvl="7" w:tplc="04090003" w:tentative="1">
+      <w:start w:val="1"/>
+      <w:numFmt w:val="bullet"/>
+      <w:lvlText w:val="o"/>
+      <w:lvlJc w:val="left"/>
+      <w:pPr>
+        <w:ind w:left="5400" w:hanging="360"/>
+      </w:pPr>
+      <w:rPr>
+        <w:rFonts w:ascii="Courier New" w:hAnsi="Courier New" w:hint="default"/>
+      </w:rPr>
+    </w:lvl>
+    <w:lvl w:ilvl="8" w:tplc="04090005" w:tentative="1">
+      <w:start w:val="1"/>
+      <w:numFmt w:val="bullet"/>
+      <w:lvlText w:val=""/>
+      <w:lvlJc w:val="left"/>
+      <w:pPr>
+        <w:ind w:left="6120" w:hanging="360"/>
+      </w:pPr>
+      <w:rPr>
+        <w:rFonts w:ascii="Wingdings" w:hAnsi="Wingdings" w:hint="default"/>
+      </w:rPr>
+    </w:lvl>
+  </w:abstractNum>
+  <w:abstractNum w:abstractNumId="1">
     <w:nsid w:val="08CC2520"/>
     <w:multiLevelType w:val="hybridMultilevel"/>
     <w:tmpl w:val="F6604D12"/>
@@ -605,7 +712,7 @@
       </w:rPr>
     </w:lvl>
   </w:abstractNum>
-  <w:abstractNum w:abstractNumId="1">
+  <w:abstractNum w:abstractNumId="2">
     <w:nsid w:val="78342F74"/>
     <w:multiLevelType w:val="hybridMultilevel"/>
     <w:tmpl w:val="76481334"/>
@@ -719,9 +826,12 @@
     </w:lvl>
   </w:abstractNum>
   <w:num w:numId="1">
+    <w:abstractNumId w:val="2"/>
+  </w:num>
+  <w:num w:numId="2">
     <w:abstractNumId w:val="1"/>
   </w:num>
-  <w:num w:numId="2">
+  <w:num w:numId="3">
     <w:abstractNumId w:val="0"/>
   </w:num>
 </w:numbering>

</xml_diff>